<commit_message>
Build building phase player1 by tilemap
</commit_message>
<xml_diff>
--- a/דוחות/ועדת אתיקה/FeigPolakV2.docx
+++ b/דוחות/ועדת אתיקה/FeigPolakV2.docx
@@ -435,14 +435,14 @@
       <w:ins w:id="4" w:author="Eliachar Feig" w:date="2022-04-06T13:14:00Z">
         <w:r>
           <w:rPr>
-            <w:rFonts w:ascii="Arial" w:hAnsi="Arial" w:cs="Arial" w:hint="cs"/>
+            <w:rFonts w:ascii="Arial" w:hAnsi="Arial" w:cs="Arial"/>
             <w:sz w:val="24"/>
             <w:highlight w:val="yellow"/>
             <w:u w:val="single"/>
             <w:rtl/>
             <w:rPrChange w:id="5" w:author="Eliachar Feig" w:date="2022-04-06T13:21:00Z">
               <w:rPr>
-                <w:rFonts w:ascii="Arial" w:hAnsi="Arial" w:cs="Arial" w:hint="cs"/>
+                <w:rFonts w:ascii="Arial" w:hAnsi="Arial" w:cs="Arial"/>
                 <w:sz w:val="24"/>
                 <w:u w:val="single"/>
                 <w:rtl/>
@@ -453,13 +453,13 @@
         </w:r>
         <w:r>
           <w:rPr>
-            <w:rFonts w:ascii="Arial" w:hAnsi="Arial" w:cs="Arial" w:hint="cs"/>
+            <w:rFonts w:ascii="Arial" w:hAnsi="Arial" w:cs="Arial"/>
             <w:sz w:val="24"/>
             <w:highlight w:val="yellow"/>
             <w:rtl/>
             <w:rPrChange w:id="6" w:author="Eliachar Feig" w:date="2022-04-06T13:21:00Z">
               <w:rPr>
-                <w:rFonts w:ascii="Arial" w:hAnsi="Arial" w:cs="Arial" w:hint="cs"/>
+                <w:rFonts w:ascii="Arial" w:hAnsi="Arial" w:cs="Arial"/>
                 <w:sz w:val="24"/>
                 <w:rtl/>
               </w:rPr>
@@ -1248,20 +1248,36 @@
         </w:rPr>
         <w:t xml:space="preserve">?  </w:t>
       </w:r>
-      <w:r>
-        <w:rPr>
-          <w:rFonts w:ascii="Arial" w:hAnsi="Arial" w:cs="Arial" w:hint="cs"/>
-          <w:rtl/>
-          <w:rPrChange w:id="10" w:author="Eliachar Feig" w:date="2022-04-06T13:14:00Z">
-            <w:rPr>
-              <w:rFonts w:ascii="Arial" w:hAnsi="Arial" w:cs="Arial" w:hint="cs"/>
-              <w:highlight w:val="yellow"/>
-              <w:rtl/>
-            </w:rPr>
-          </w:rPrChange>
-        </w:rPr>
-        <w:t xml:space="preserve">לא </w:t>
-      </w:r>
+      <w:del w:id="10" w:author="Eliachar Feig" w:date="2022-04-10T20:32:00Z">
+        <w:r>
+          <w:rPr>
+            <w:rFonts w:ascii="Arial" w:hAnsi="Arial" w:cs="Arial" w:hint="eastAsia"/>
+            <w:rtl/>
+            <w:rPrChange w:id="11" w:author="Eliachar Feig" w:date="2022-04-06T13:14:00Z">
+              <w:rPr>
+                <w:rFonts w:ascii="Arial" w:hAnsi="Arial" w:cs="Arial" w:hint="eastAsia"/>
+                <w:highlight w:val="yellow"/>
+                <w:rtl/>
+              </w:rPr>
+            </w:rPrChange>
+          </w:rPr>
+          <w:delText>לא</w:delText>
+        </w:r>
+        <w:r>
+          <w:rPr>
+            <w:rFonts w:ascii="Arial" w:hAnsi="Arial" w:cs="Arial"/>
+            <w:rtl/>
+            <w:rPrChange w:id="12" w:author="Eliachar Feig" w:date="2022-04-06T13:14:00Z">
+              <w:rPr>
+                <w:rFonts w:ascii="Arial" w:hAnsi="Arial" w:cs="Arial"/>
+                <w:highlight w:val="yellow"/>
+                <w:rtl/>
+              </w:rPr>
+            </w:rPrChange>
+          </w:rPr>
+          <w:delText xml:space="preserve"> </w:delText>
+        </w:r>
+      </w:del>
       <w:r>
         <w:rPr>
           <w:rFonts w:ascii="Arial" w:hAnsi="Arial" w:cs="Arial" w:hint="cs"/>
@@ -1500,14 +1516,15 @@
             <w:pPr>
               <w:spacing w:after="120" w:line="360" w:lineRule="auto"/>
               <w:rPr>
+                <w:ins w:id="13" w:author="Eliachar Feig" w:date="2022-04-10T20:33:00Z"/>
                 <w:rFonts w:ascii="Arial" w:hAnsi="Arial" w:cs="Arial"/>
                 <w:sz w:val="24"/>
                 <w:szCs w:val="24"/>
                 <w:rtl/>
               </w:rPr>
             </w:pPr>
-            <w:bookmarkStart w:id="11" w:name="_Hlk34128683"/>
-            <w:commentRangeStart w:id="12"/>
+            <w:bookmarkStart w:id="14" w:name="_Hlk34128683"/>
+            <w:commentRangeStart w:id="15"/>
             <w:r>
               <w:rPr>
                 <w:rFonts w:ascii="Arial" w:hAnsi="Arial" w:cs="Arial" w:hint="cs"/>
@@ -1517,13 +1534,13 @@
               </w:rPr>
               <w:t>משחק</w:t>
             </w:r>
-            <w:commentRangeEnd w:id="12"/>
+            <w:commentRangeEnd w:id="15"/>
             <w:r>
               <w:rPr>
                 <w:rStyle w:val="a9"/>
                 <w:rtl/>
               </w:rPr>
-              <w:commentReference w:id="12"/>
+              <w:commentReference w:id="15"/>
             </w:r>
             <w:r>
               <w:rPr>
@@ -1532,12 +1549,171 @@
                 <w:szCs w:val="24"/>
                 <w:rtl/>
               </w:rPr>
-              <w:t xml:space="preserve"> מחשב אסטרטגיה רב משתתפים המיוצר במנוע יוניטי.</w:t>
+              <w:t xml:space="preserve"> מחשב אסטרטגיה רב משתתפים המיוצר במנוע </w:t>
             </w:r>
+            <w:proofErr w:type="spellStart"/>
+            <w:r>
+              <w:rPr>
+                <w:rFonts w:ascii="Arial" w:hAnsi="Arial" w:cs="Arial" w:hint="cs"/>
+                <w:sz w:val="24"/>
+                <w:szCs w:val="24"/>
+                <w:rtl/>
+              </w:rPr>
+              <w:t>יוניטי</w:t>
+            </w:r>
+            <w:proofErr w:type="spellEnd"/>
+            <w:r>
+              <w:rPr>
+                <w:rFonts w:ascii="Arial" w:hAnsi="Arial" w:cs="Arial" w:hint="cs"/>
+                <w:sz w:val="24"/>
+                <w:szCs w:val="24"/>
+                <w:rtl/>
+              </w:rPr>
+              <w:t>.</w:t>
+            </w:r>
+          </w:p>
+          <w:p>
+            <w:pPr>
+              <w:spacing w:after="120" w:line="360" w:lineRule="auto"/>
+              <w:rPr>
+                <w:ins w:id="16" w:author="Eliachar Feig" w:date="2022-04-10T20:33:00Z"/>
+                <w:rFonts w:ascii="Arial" w:hAnsi="Arial" w:cs="Arial"/>
+                <w:sz w:val="24"/>
+                <w:szCs w:val="24"/>
+                <w:rtl/>
+              </w:rPr>
+            </w:pPr>
+            <w:ins w:id="17" w:author="Eliachar Feig" w:date="2022-04-10T20:33:00Z">
+              <w:r>
+                <w:rPr>
+                  <w:rFonts w:ascii="Arial" w:hAnsi="Arial" w:cs="Arial"/>
+                  <w:sz w:val="24"/>
+                  <w:szCs w:val="24"/>
+                  <w:rtl/>
+                </w:rPr>
+                <w:lastRenderedPageBreak/>
+                <w:t>המשחק עם נושא של עולם הפנטזיה/ימי הביניים כאשר מטרתו הוא לכוון לכלל הגילאים השונים כאשר הדמויות השונות והמפה הם פשוטות בסגנון מצויר ופיקסל ארט.</w:t>
+              </w:r>
+              <w:r>
+                <w:rPr>
+                  <w:rFonts w:ascii="Arial" w:hAnsi="Arial" w:cs="Arial"/>
+                  <w:sz w:val="24"/>
+                  <w:szCs w:val="24"/>
+                  <w:rtl/>
+                </w:rPr>
+                <w:cr/>
+                <w:t xml:space="preserve">במשחק יש אלימות </w:t>
+              </w:r>
+              <w:proofErr w:type="spellStart"/>
+              <w:r>
+                <w:rPr>
+                  <w:rFonts w:ascii="Arial" w:hAnsi="Arial" w:cs="Arial"/>
+                  <w:sz w:val="24"/>
+                  <w:szCs w:val="24"/>
+                  <w:rtl/>
+                </w:rPr>
+                <w:t>מינימלסתית</w:t>
+              </w:r>
+              <w:proofErr w:type="spellEnd"/>
+              <w:r>
+                <w:rPr>
+                  <w:rFonts w:ascii="Arial" w:hAnsi="Arial" w:cs="Arial"/>
+                  <w:sz w:val="24"/>
+                  <w:szCs w:val="24"/>
+                  <w:rtl/>
+                </w:rPr>
+                <w:t xml:space="preserve"> לא מופרטת (עם דם </w:t>
+              </w:r>
+              <w:proofErr w:type="spellStart"/>
+              <w:r>
+                <w:rPr>
+                  <w:rFonts w:ascii="Arial" w:hAnsi="Arial" w:cs="Arial"/>
+                  <w:sz w:val="24"/>
+                  <w:szCs w:val="24"/>
+                  <w:rtl/>
+                </w:rPr>
+                <w:t>וכדמ</w:t>
+              </w:r>
+              <w:proofErr w:type="spellEnd"/>
+              <w:r>
+                <w:rPr>
+                  <w:rFonts w:ascii="Arial" w:hAnsi="Arial" w:cs="Arial"/>
+                  <w:sz w:val="24"/>
+                  <w:szCs w:val="24"/>
+                  <w:rtl/>
+                </w:rPr>
+                <w:t>') שעלולה לפגוע במשתמש וכן אין תוכן פוגעני כזה או אחר שעלול לא להתאים לקהל יעד מסוים.</w:t>
+              </w:r>
+            </w:ins>
+          </w:p>
+          <w:p>
+            <w:pPr>
+              <w:spacing w:after="120" w:line="360" w:lineRule="auto"/>
+              <w:rPr>
+                <w:ins w:id="18" w:author="Eliachar Feig" w:date="2022-04-10T20:33:00Z"/>
+                <w:rFonts w:ascii="Arial" w:hAnsi="Arial" w:cs="Arial"/>
+                <w:sz w:val="24"/>
+                <w:szCs w:val="24"/>
+                <w:rtl/>
+              </w:rPr>
+            </w:pPr>
+            <w:ins w:id="19" w:author="Eliachar Feig" w:date="2022-04-10T20:33:00Z">
+              <w:r>
+                <w:rPr>
+                  <w:rFonts w:ascii="Arial" w:hAnsi="Arial" w:cs="Arial"/>
+                  <w:sz w:val="24"/>
+                  <w:szCs w:val="24"/>
+                  <w:rtl/>
+                </w:rPr>
+                <w:t>מהלך המשחק הוא להכשיר את החיילים בצורה אסטרטגית , ולהשמיד את הצבא של היריב.</w:t>
+              </w:r>
+            </w:ins>
+          </w:p>
+          <w:p>
+            <w:pPr>
+              <w:spacing w:after="120" w:line="360" w:lineRule="auto"/>
+              <w:rPr>
+                <w:rFonts w:ascii="Arial" w:hAnsi="Arial" w:cs="Arial"/>
+                <w:sz w:val="24"/>
+                <w:szCs w:val="24"/>
+                <w:rtl/>
+              </w:rPr>
+            </w:pPr>
+            <w:ins w:id="20" w:author="Eliachar Feig" w:date="2022-04-10T20:33:00Z">
+              <w:r>
+                <w:rPr>
+                  <w:rFonts w:ascii="Arial" w:hAnsi="Arial" w:cs="Arial"/>
+                  <w:sz w:val="24"/>
+                  <w:szCs w:val="24"/>
+                  <w:rtl/>
+                </w:rPr>
+                <w:t xml:space="preserve">מטרת המשחק כפי שהוזכר היא לעודד חשיבה </w:t>
+              </w:r>
+              <w:proofErr w:type="spellStart"/>
+              <w:r>
+                <w:rPr>
+                  <w:rFonts w:ascii="Arial" w:hAnsi="Arial" w:cs="Arial"/>
+                  <w:sz w:val="24"/>
+                  <w:szCs w:val="24"/>
+                  <w:rtl/>
+                </w:rPr>
+                <w:t>ויצרתיות</w:t>
+              </w:r>
+              <w:proofErr w:type="spellEnd"/>
+              <w:r>
+                <w:rPr>
+                  <w:rFonts w:ascii="Arial" w:hAnsi="Arial" w:cs="Arial"/>
+                  <w:sz w:val="24"/>
+                  <w:szCs w:val="24"/>
+                  <w:rtl/>
+                </w:rPr>
+                <w:t xml:space="preserve"> עם התחשבות והתאמה לכלל הגילאים.</w:t>
+              </w:r>
+            </w:ins>
           </w:p>
         </w:tc>
       </w:tr>
-      <w:bookmarkEnd w:id="11"/>
+      <w:bookmarkEnd w:id="14"/>
     </w:tbl>
     <w:p>
       <w:pPr>
@@ -1859,8 +2035,8 @@
               </w:rPr>
               <w:t xml:space="preserve">המחקר יבוצע על </w:t>
             </w:r>
-            <w:commentRangeStart w:id="13"/>
-            <w:del w:id="14" w:author="Eliachar Feig" w:date="2022-04-06T13:15:00Z">
+            <w:commentRangeStart w:id="21"/>
+            <w:del w:id="22" w:author="Eliachar Feig" w:date="2022-04-06T13:15:00Z">
               <w:r>
                 <w:rPr>
                   <w:rFonts w:ascii="Arial" w:hAnsi="Arial" w:cs="Arial" w:hint="cs"/>
@@ -1869,13 +2045,13 @@
                 </w:rPr>
                 <w:delText>X</w:delText>
               </w:r>
-              <w:commentRangeEnd w:id="13"/>
+              <w:commentRangeEnd w:id="21"/>
               <w:r>
                 <w:rPr>
                   <w:rStyle w:val="a9"/>
                   <w:rtl/>
                 </w:rPr>
-                <w:commentReference w:id="13"/>
+                <w:commentReference w:id="21"/>
               </w:r>
               <w:r>
                 <w:rPr>
@@ -1887,7 +2063,7 @@
                 <w:delText xml:space="preserve"> </w:delText>
               </w:r>
             </w:del>
-            <w:ins w:id="15" w:author="Eliachar Feig" w:date="2022-04-06T13:16:00Z">
+            <w:ins w:id="23" w:author="Eliachar Feig" w:date="2022-04-06T13:16:00Z">
               <w:r>
                 <w:rPr>
                   <w:rFonts w:ascii="Arial" w:hAnsi="Arial" w:cs="Arial" w:hint="cs"/>
@@ -1895,10 +2071,21 @@
                   <w:szCs w:val="24"/>
                   <w:rtl/>
                 </w:rPr>
-                <w:t>לכל הפחות 4</w:t>
+                <w:t xml:space="preserve">לכל הפחות </w:t>
               </w:r>
             </w:ins>
-            <w:ins w:id="16" w:author="Eliachar Feig" w:date="2022-04-06T13:15:00Z">
+            <w:ins w:id="24" w:author="Eliachar Feig" w:date="2022-04-10T20:33:00Z">
+              <w:r>
+                <w:rPr>
+                  <w:rFonts w:ascii="Arial" w:hAnsi="Arial" w:cs="Arial" w:hint="cs"/>
+                  <w:sz w:val="24"/>
+                  <w:szCs w:val="24"/>
+                  <w:rtl/>
+                </w:rPr>
+                <w:t>2</w:t>
+              </w:r>
+            </w:ins>
+            <w:ins w:id="25" w:author="Eliachar Feig" w:date="2022-04-06T13:15:00Z">
               <w:r>
                 <w:rPr>
                   <w:rFonts w:ascii="Arial" w:hAnsi="Arial" w:cs="Arial" w:hint="cs"/>
@@ -1909,7 +2096,7 @@
                 <w:t xml:space="preserve"> </w:t>
               </w:r>
             </w:ins>
-            <w:del w:id="17" w:author="Eliachar Feig" w:date="2022-04-06T13:17:00Z">
+            <w:del w:id="26" w:author="Eliachar Feig" w:date="2022-04-06T13:17:00Z">
               <w:r>
                 <w:rPr>
                   <w:rFonts w:ascii="Arial" w:hAnsi="Arial" w:cs="Arial" w:hint="cs"/>
@@ -1929,7 +2116,7 @@
                 <w:delText>/מרצים</w:delText>
               </w:r>
             </w:del>
-            <w:ins w:id="18" w:author="Eliachar Feig" w:date="2022-04-06T13:17:00Z">
+            <w:ins w:id="27" w:author="Eliachar Feig" w:date="2022-04-06T13:17:00Z">
               <w:r>
                 <w:rPr>
                   <w:rFonts w:ascii="Arial" w:hAnsi="Arial" w:cs="Arial" w:hint="cs"/>
@@ -2599,7 +2786,7 @@
                 <w:rtl/>
               </w:rPr>
             </w:pPr>
-            <w:ins w:id="19" w:author="Yoram" w:date="2022-04-06T11:03:00Z">
+            <w:ins w:id="28" w:author="Yoram" w:date="2022-04-06T11:03:00Z">
               <w:r>
                 <w:rPr>
                   <w:rFonts w:ascii="Arial" w:hAnsi="Arial" w:cs="Arial" w:hint="cs"/>
@@ -2644,7 +2831,7 @@
           <w:rtl/>
         </w:rPr>
       </w:pPr>
-      <w:commentRangeStart w:id="20"/>
+      <w:commentRangeStart w:id="29"/>
       <w:r>
         <w:rPr>
           <w:rFonts w:ascii="Arial" w:hAnsi="Arial" w:cs="Arial"/>
@@ -2657,13 +2844,13 @@
         </w:rPr>
         <w:t>משך</w:t>
       </w:r>
-      <w:commentRangeEnd w:id="20"/>
+      <w:commentRangeEnd w:id="29"/>
       <w:r>
         <w:rPr>
           <w:rStyle w:val="a9"/>
           <w:rtl/>
         </w:rPr>
-        <w:commentReference w:id="20"/>
+        <w:commentReference w:id="29"/>
       </w:r>
       <w:r>
         <w:rPr>
@@ -2686,8 +2873,47 @@
         </w:rPr>
         <w:t xml:space="preserve">: </w:t>
       </w:r>
-      <w:commentRangeStart w:id="21"/>
-      <w:del w:id="22" w:author="Eliachar Feig" w:date="2022-04-06T13:17:00Z">
+      <w:commentRangeStart w:id="30"/>
+      <w:del w:id="31" w:author="Eliachar Feig" w:date="2022-04-06T13:17:00Z">
+        <w:r>
+          <w:rPr>
+            <w:rFonts w:ascii="Arial" w:hAnsi="Arial" w:cs="Arial"/>
+            <w:sz w:val="24"/>
+            <w:szCs w:val="24"/>
+            <w:highlight w:val="yellow"/>
+            <w:rtl/>
+            <w:rPrChange w:id="32" w:author="Eliachar Feig" w:date="2022-04-06T13:20:00Z">
+              <w:rPr>
+                <w:rFonts w:ascii="Arial" w:hAnsi="Arial" w:cs="Arial"/>
+                <w:sz w:val="24"/>
+                <w:szCs w:val="24"/>
+                <w:rtl/>
+              </w:rPr>
+            </w:rPrChange>
+          </w:rPr>
+          <w:delText>60</w:delText>
+        </w:r>
+        <w:r>
+          <w:rPr>
+            <w:rFonts w:ascii="Arial" w:hAnsi="Arial" w:cs="Arial"/>
+            <w:sz w:val="24"/>
+            <w:szCs w:val="24"/>
+            <w:highlight w:val="yellow"/>
+            <w:rtl/>
+            <w:rPrChange w:id="33" w:author="Eliachar Feig" w:date="2022-04-06T13:20:00Z">
+              <w:rPr>
+                <w:rFonts w:ascii="Arial" w:hAnsi="Arial" w:cs="Arial"/>
+                <w:sz w:val="24"/>
+                <w:szCs w:val="24"/>
+                <w:rtl/>
+              </w:rPr>
+            </w:rPrChange>
+          </w:rPr>
+          <w:delText xml:space="preserve"> </w:delText>
+        </w:r>
+      </w:del>
+      <w:commentRangeEnd w:id="30"/>
+      <w:ins w:id="34" w:author="Eliachar Feig" w:date="2022-04-10T20:33:00Z">
         <w:r>
           <w:rPr>
             <w:rFonts w:ascii="Arial" w:hAnsi="Arial" w:cs="Arial" w:hint="cs"/>
@@ -2695,86 +2921,21 @@
             <w:szCs w:val="24"/>
             <w:highlight w:val="yellow"/>
             <w:rtl/>
-            <w:rPrChange w:id="23" w:author="Eliachar Feig" w:date="2022-04-06T13:20:00Z">
-              <w:rPr>
-                <w:rFonts w:ascii="Arial" w:hAnsi="Arial" w:cs="Arial" w:hint="cs"/>
-                <w:sz w:val="24"/>
-                <w:szCs w:val="24"/>
-                <w:rtl/>
-              </w:rPr>
-            </w:rPrChange>
           </w:rPr>
-          <w:delText>60</w:delText>
+          <w:t>20</w:t>
         </w:r>
+      </w:ins>
+      <w:ins w:id="35" w:author="Eliachar Feig" w:date="2022-04-06T13:17:00Z">
         <w:r>
           <w:rPr>
-            <w:rFonts w:ascii="Arial" w:hAnsi="Arial" w:cs="Arial" w:hint="cs"/>
+            <w:rFonts w:ascii="Arial" w:hAnsi="Arial" w:cs="Arial"/>
             <w:sz w:val="24"/>
             <w:szCs w:val="24"/>
             <w:highlight w:val="yellow"/>
             <w:rtl/>
-            <w:rPrChange w:id="24" w:author="Eliachar Feig" w:date="2022-04-06T13:20:00Z">
-              <w:rPr>
-                <w:rFonts w:ascii="Arial" w:hAnsi="Arial" w:cs="Arial" w:hint="cs"/>
-                <w:sz w:val="24"/>
-                <w:szCs w:val="24"/>
-                <w:rtl/>
-              </w:rPr>
-            </w:rPrChange>
-          </w:rPr>
-          <w:delText xml:space="preserve"> </w:delText>
-        </w:r>
-      </w:del>
-      <w:commentRangeStart w:id="25"/>
-      <w:commentRangeEnd w:id="21"/>
-      <w:ins w:id="26" w:author="Eliachar Feig" w:date="2022-04-06T13:17:00Z">
-        <w:r>
-          <w:rPr>
-            <w:rFonts w:ascii="Arial" w:hAnsi="Arial" w:cs="Arial" w:hint="cs"/>
-            <w:sz w:val="24"/>
-            <w:szCs w:val="24"/>
-            <w:highlight w:val="yellow"/>
-            <w:rtl/>
-            <w:rPrChange w:id="27" w:author="Eliachar Feig" w:date="2022-04-06T13:20:00Z">
-              <w:rPr>
-                <w:rFonts w:ascii="Arial" w:hAnsi="Arial" w:cs="Arial" w:hint="cs"/>
-                <w:sz w:val="24"/>
-                <w:szCs w:val="24"/>
-                <w:rtl/>
-              </w:rPr>
-            </w:rPrChange>
-          </w:rPr>
-          <w:t>30</w:t>
-        </w:r>
-      </w:ins>
-      <w:commentRangeEnd w:id="25"/>
-      <w:ins w:id="28" w:author="Eliachar Feig" w:date="2022-04-06T13:18:00Z">
-        <w:r>
-          <w:rPr>
-            <w:rStyle w:val="a9"/>
-            <w:highlight w:val="yellow"/>
-            <w:rtl/>
-            <w:rPrChange w:id="29" w:author="Eliachar Feig" w:date="2022-04-06T13:20:00Z">
-              <w:rPr>
-                <w:rStyle w:val="a9"/>
-                <w:rtl/>
-              </w:rPr>
-            </w:rPrChange>
-          </w:rPr>
-          <w:commentReference w:id="25"/>
-        </w:r>
-      </w:ins>
-      <w:ins w:id="30" w:author="Eliachar Feig" w:date="2022-04-06T13:17:00Z">
-        <w:r>
-          <w:rPr>
-            <w:rFonts w:ascii="Arial" w:hAnsi="Arial" w:cs="Arial" w:hint="cs"/>
-            <w:sz w:val="24"/>
-            <w:szCs w:val="24"/>
-            <w:highlight w:val="yellow"/>
-            <w:rtl/>
-            <w:rPrChange w:id="31" w:author="Eliachar Feig" w:date="2022-04-06T13:20:00Z">
-              <w:rPr>
-                <w:rFonts w:ascii="Arial" w:hAnsi="Arial" w:cs="Arial" w:hint="cs"/>
+            <w:rPrChange w:id="36" w:author="Eliachar Feig" w:date="2022-04-06T13:20:00Z">
+              <w:rPr>
+                <w:rFonts w:ascii="Arial" w:hAnsi="Arial" w:cs="Arial"/>
                 <w:sz w:val="24"/>
                 <w:szCs w:val="24"/>
                 <w:rtl/>
@@ -2789,14 +2950,14 @@
           <w:rStyle w:val="a9"/>
           <w:highlight w:val="yellow"/>
           <w:rtl/>
-          <w:rPrChange w:id="32" w:author="Eliachar Feig" w:date="2022-04-06T13:20:00Z">
+          <w:rPrChange w:id="37" w:author="Eliachar Feig" w:date="2022-04-06T13:20:00Z">
             <w:rPr>
               <w:rStyle w:val="a9"/>
               <w:rtl/>
             </w:rPr>
           </w:rPrChange>
         </w:rPr>
-        <w:commentReference w:id="21"/>
+        <w:commentReference w:id="30"/>
       </w:r>
       <w:r>
         <w:rPr>
@@ -2805,7 +2966,7 @@
           <w:szCs w:val="24"/>
           <w:highlight w:val="yellow"/>
           <w:rtl/>
-          <w:rPrChange w:id="33" w:author="Eliachar Feig" w:date="2022-04-06T13:20:00Z">
+          <w:rPrChange w:id="38" w:author="Eliachar Feig" w:date="2022-04-06T13:20:00Z">
             <w:rPr>
               <w:rFonts w:ascii="Arial" w:hAnsi="Arial" w:cs="Arial"/>
               <w:sz w:val="24"/>
@@ -3340,20 +3501,20 @@
               </w:numPr>
               <w:spacing w:after="120" w:line="360" w:lineRule="auto"/>
               <w:rPr>
-                <w:ins w:id="34" w:author="Yoram" w:date="2022-04-06T11:04:00Z"/>
+                <w:ins w:id="39" w:author="Yoram" w:date="2022-04-06T11:04:00Z"/>
                 <w:rFonts w:ascii="Arial" w:hAnsi="Arial" w:cs="Arial"/>
                 <w:sz w:val="24"/>
                 <w:szCs w:val="24"/>
               </w:rPr>
             </w:pPr>
-            <w:del w:id="35" w:author="Yoram" w:date="2022-04-06T11:05:00Z">
+            <w:del w:id="40" w:author="Yoram" w:date="2022-04-06T11:05:00Z">
               <w:r>
                 <w:rPr>
                   <w:rFonts w:ascii="Arial" w:hAnsi="Arial" w:cs="Arial" w:hint="eastAsia"/>
                   <w:sz w:val="24"/>
                   <w:szCs w:val="24"/>
                   <w:rtl/>
-                  <w:rPrChange w:id="36" w:author="Yoram" w:date="2022-04-06T11:04:00Z">
+                  <w:rPrChange w:id="41" w:author="Yoram" w:date="2022-04-06T11:04:00Z">
                     <w:rPr>
                       <w:rFonts w:hint="eastAsia"/>
                       <w:rtl/>
@@ -3368,7 +3529,7 @@
                   <w:sz w:val="24"/>
                   <w:szCs w:val="24"/>
                   <w:rtl/>
-                  <w:rPrChange w:id="37" w:author="Yoram" w:date="2022-04-06T11:04:00Z">
+                  <w:rPrChange w:id="42" w:author="Yoram" w:date="2022-04-06T11:04:00Z">
                     <w:rPr>
                       <w:rtl/>
                     </w:rPr>
@@ -3383,7 +3544,7 @@
                 <w:sz w:val="24"/>
                 <w:szCs w:val="24"/>
                 <w:rtl/>
-                <w:rPrChange w:id="38" w:author="Yoram" w:date="2022-04-06T11:04:00Z">
+                <w:rPrChange w:id="43" w:author="Yoram" w:date="2022-04-06T11:04:00Z">
                   <w:rPr>
                     <w:rFonts w:hint="eastAsia"/>
                     <w:rtl/>
@@ -3398,7 +3559,7 @@
                 <w:sz w:val="24"/>
                 <w:szCs w:val="24"/>
                 <w:rtl/>
-                <w:rPrChange w:id="39" w:author="Yoram" w:date="2022-04-06T11:04:00Z">
+                <w:rPrChange w:id="44" w:author="Yoram" w:date="2022-04-06T11:04:00Z">
                   <w:rPr>
                     <w:rtl/>
                   </w:rPr>
@@ -3412,7 +3573,7 @@
                 <w:sz w:val="24"/>
                 <w:szCs w:val="24"/>
                 <w:rtl/>
-                <w:rPrChange w:id="40" w:author="Yoram" w:date="2022-04-06T11:04:00Z">
+                <w:rPrChange w:id="45" w:author="Yoram" w:date="2022-04-06T11:04:00Z">
                   <w:rPr>
                     <w:rFonts w:hint="eastAsia"/>
                     <w:rtl/>
@@ -3427,7 +3588,7 @@
                 <w:sz w:val="24"/>
                 <w:szCs w:val="24"/>
                 <w:rtl/>
-                <w:rPrChange w:id="41" w:author="Yoram" w:date="2022-04-06T11:04:00Z">
+                <w:rPrChange w:id="46" w:author="Yoram" w:date="2022-04-06T11:04:00Z">
                   <w:rPr>
                     <w:rtl/>
                   </w:rPr>
@@ -3441,7 +3602,7 @@
                 <w:sz w:val="24"/>
                 <w:szCs w:val="24"/>
                 <w:rtl/>
-                <w:rPrChange w:id="42" w:author="Yoram" w:date="2022-04-06T11:04:00Z">
+                <w:rPrChange w:id="47" w:author="Yoram" w:date="2022-04-06T11:04:00Z">
                   <w:rPr>
                     <w:rFonts w:hint="eastAsia"/>
                     <w:rtl/>
@@ -3456,7 +3617,7 @@
                 <w:sz w:val="24"/>
                 <w:szCs w:val="24"/>
                 <w:rtl/>
-                <w:rPrChange w:id="43" w:author="Yoram" w:date="2022-04-06T11:04:00Z">
+                <w:rPrChange w:id="48" w:author="Yoram" w:date="2022-04-06T11:04:00Z">
                   <w:rPr>
                     <w:rtl/>
                   </w:rPr>
@@ -3470,7 +3631,7 @@
                 <w:sz w:val="24"/>
                 <w:szCs w:val="24"/>
                 <w:rtl/>
-                <w:rPrChange w:id="44" w:author="Yoram" w:date="2022-04-06T11:04:00Z">
+                <w:rPrChange w:id="49" w:author="Yoram" w:date="2022-04-06T11:04:00Z">
                   <w:rPr>
                     <w:rFonts w:hint="eastAsia"/>
                     <w:rtl/>
@@ -3485,7 +3646,7 @@
                 <w:sz w:val="24"/>
                 <w:szCs w:val="24"/>
                 <w:rtl/>
-                <w:rPrChange w:id="45" w:author="Yoram" w:date="2022-04-06T11:04:00Z">
+                <w:rPrChange w:id="50" w:author="Yoram" w:date="2022-04-06T11:04:00Z">
                   <w:rPr>
                     <w:rtl/>
                   </w:rPr>
@@ -3499,7 +3660,7 @@
                 <w:sz w:val="24"/>
                 <w:szCs w:val="24"/>
                 <w:rtl/>
-                <w:rPrChange w:id="46" w:author="Yoram" w:date="2022-04-06T11:04:00Z">
+                <w:rPrChange w:id="51" w:author="Yoram" w:date="2022-04-06T11:04:00Z">
                   <w:rPr>
                     <w:rFonts w:hint="eastAsia"/>
                     <w:rtl/>
@@ -3508,7 +3669,7 @@
               </w:rPr>
               <w:t>חדש</w:t>
             </w:r>
-            <w:ins w:id="47" w:author="Eliachar Feig" w:date="2022-04-06T13:21:00Z">
+            <w:ins w:id="52" w:author="Eliachar Feig" w:date="2022-04-06T13:21:00Z">
               <w:r>
                 <w:rPr>
                   <w:rFonts w:ascii="Arial" w:hAnsi="Arial" w:cs="Arial" w:hint="cs"/>
@@ -3529,7 +3690,7 @@
                 <w:t>שימד</w:t>
               </w:r>
             </w:ins>
-            <w:ins w:id="48" w:author="Eliachar Feig" w:date="2022-04-06T13:22:00Z">
+            <w:ins w:id="53" w:author="Eliachar Feig" w:date="2022-04-06T13:22:00Z">
               <w:r>
                 <w:rPr>
                   <w:rFonts w:ascii="Arial" w:hAnsi="Arial" w:cs="Arial" w:hint="cs"/>
@@ -3550,7 +3711,7 @@
                 <w:t xml:space="preserve"> על ידנו</w:t>
               </w:r>
             </w:ins>
-            <w:ins w:id="49" w:author="Yoram" w:date="2022-04-06T11:05:00Z">
+            <w:ins w:id="54" w:author="Yoram" w:date="2022-04-06T11:05:00Z">
               <w:r>
                 <w:rPr>
                   <w:rFonts w:ascii="Arial" w:hAnsi="Arial" w:cs="Arial" w:hint="cs"/>
@@ -3581,7 +3742,7 @@
                 <w:t xml:space="preserve"> על ידינו)</w:t>
               </w:r>
             </w:ins>
-            <w:ins w:id="50" w:author="Yoram" w:date="2022-04-06T11:04:00Z">
+            <w:ins w:id="55" w:author="Yoram" w:date="2022-04-06T11:04:00Z">
               <w:r>
                 <w:rPr>
                   <w:rFonts w:ascii="Arial" w:hAnsi="Arial" w:cs="Arial" w:hint="cs"/>
@@ -3606,26 +3767,26 @@
                 <w:sz w:val="24"/>
                 <w:szCs w:val="24"/>
                 <w:rtl/>
-                <w:rPrChange w:id="51" w:author="Yoram" w:date="2022-04-06T11:04:00Z">
+                <w:rPrChange w:id="56" w:author="Yoram" w:date="2022-04-06T11:04:00Z">
                   <w:rPr>
                     <w:rtl/>
                   </w:rPr>
                 </w:rPrChange>
               </w:rPr>
-              <w:pPrChange w:id="52" w:author="Yoram" w:date="2022-04-06T11:04:00Z">
+              <w:pPrChange w:id="57" w:author="Yoram" w:date="2022-04-06T11:04:00Z">
                 <w:pPr>
                   <w:spacing w:after="120" w:line="360" w:lineRule="auto"/>
                 </w:pPr>
               </w:pPrChange>
             </w:pPr>
-            <w:del w:id="53" w:author="Yoram" w:date="2022-04-06T11:04:00Z">
+            <w:del w:id="58" w:author="Yoram" w:date="2022-04-06T11:04:00Z">
               <w:r>
                 <w:rPr>
                   <w:rFonts w:ascii="Arial" w:hAnsi="Arial" w:cs="Arial"/>
                   <w:sz w:val="24"/>
                   <w:szCs w:val="24"/>
                   <w:rtl/>
-                  <w:rPrChange w:id="54" w:author="Yoram" w:date="2022-04-06T11:04:00Z">
+                  <w:rPrChange w:id="59" w:author="Yoram" w:date="2022-04-06T11:04:00Z">
                     <w:rPr>
                       <w:rtl/>
                     </w:rPr>
@@ -3634,14 +3795,14 @@
                 <w:delText>,</w:delText>
               </w:r>
             </w:del>
-            <w:del w:id="55" w:author="Yoram" w:date="2022-04-06T11:05:00Z">
+            <w:del w:id="60" w:author="Yoram" w:date="2022-04-06T11:05:00Z">
               <w:r>
                 <w:rPr>
                   <w:rFonts w:ascii="Arial" w:hAnsi="Arial" w:cs="Arial"/>
                   <w:sz w:val="24"/>
                   <w:szCs w:val="24"/>
                   <w:rtl/>
-                  <w:rPrChange w:id="56" w:author="Yoram" w:date="2022-04-06T11:04:00Z">
+                  <w:rPrChange w:id="61" w:author="Yoram" w:date="2022-04-06T11:04:00Z">
                     <w:rPr>
                       <w:rtl/>
                     </w:rPr>
@@ -3656,7 +3817,7 @@
                 <w:sz w:val="24"/>
                 <w:szCs w:val="24"/>
                 <w:rtl/>
-                <w:rPrChange w:id="57" w:author="Yoram" w:date="2022-04-06T11:04:00Z">
+                <w:rPrChange w:id="62" w:author="Yoram" w:date="2022-04-06T11:04:00Z">
                   <w:rPr>
                     <w:rFonts w:hint="eastAsia"/>
                     <w:rtl/>
@@ -3671,7 +3832,7 @@
                 <w:sz w:val="24"/>
                 <w:szCs w:val="24"/>
                 <w:rtl/>
-                <w:rPrChange w:id="58" w:author="Yoram" w:date="2022-04-06T11:04:00Z">
+                <w:rPrChange w:id="63" w:author="Yoram" w:date="2022-04-06T11:04:00Z">
                   <w:rPr>
                     <w:rtl/>
                   </w:rPr>
@@ -3685,7 +3846,7 @@
                 <w:sz w:val="24"/>
                 <w:szCs w:val="24"/>
                 <w:rtl/>
-                <w:rPrChange w:id="59" w:author="Yoram" w:date="2022-04-06T11:04:00Z">
+                <w:rPrChange w:id="64" w:author="Yoram" w:date="2022-04-06T11:04:00Z">
                   <w:rPr>
                     <w:rFonts w:hint="eastAsia"/>
                     <w:rtl/>
@@ -3700,7 +3861,7 @@
                 <w:sz w:val="24"/>
                 <w:szCs w:val="24"/>
                 <w:rtl/>
-                <w:rPrChange w:id="60" w:author="Yoram" w:date="2022-04-06T11:04:00Z">
+                <w:rPrChange w:id="65" w:author="Yoram" w:date="2022-04-06T11:04:00Z">
                   <w:rPr>
                     <w:rtl/>
                   </w:rPr>
@@ -3714,7 +3875,7 @@
                 <w:sz w:val="24"/>
                 <w:szCs w:val="24"/>
                 <w:rtl/>
-                <w:rPrChange w:id="61" w:author="Yoram" w:date="2022-04-06T11:04:00Z">
+                <w:rPrChange w:id="66" w:author="Yoram" w:date="2022-04-06T11:04:00Z">
                   <w:rPr>
                     <w:rFonts w:hint="eastAsia"/>
                     <w:rtl/>
@@ -3729,7 +3890,7 @@
                 <w:sz w:val="24"/>
                 <w:szCs w:val="24"/>
                 <w:rtl/>
-                <w:rPrChange w:id="62" w:author="Yoram" w:date="2022-04-06T11:04:00Z">
+                <w:rPrChange w:id="67" w:author="Yoram" w:date="2022-04-06T11:04:00Z">
                   <w:rPr>
                     <w:rtl/>
                   </w:rPr>
@@ -3743,7 +3904,7 @@
                 <w:sz w:val="24"/>
                 <w:szCs w:val="24"/>
                 <w:rtl/>
-                <w:rPrChange w:id="63" w:author="Yoram" w:date="2022-04-06T11:04:00Z">
+                <w:rPrChange w:id="68" w:author="Yoram" w:date="2022-04-06T11:04:00Z">
                   <w:rPr>
                     <w:rFonts w:hint="eastAsia"/>
                     <w:rtl/>
@@ -3752,7 +3913,7 @@
               </w:rPr>
               <w:t>מהמשחק</w:t>
             </w:r>
-            <w:ins w:id="64" w:author="Eliachar Feig" w:date="2022-04-06T13:23:00Z">
+            <w:ins w:id="69" w:author="Eliachar Feig" w:date="2022-04-06T13:23:00Z">
               <w:r>
                 <w:rPr>
                   <w:rFonts w:ascii="Arial" w:hAnsi="Arial" w:cs="Arial" w:hint="cs"/>
@@ -3763,7 +3924,7 @@
                 <w:t xml:space="preserve"> מתוצאות השאלונים</w:t>
               </w:r>
             </w:ins>
-            <w:ins w:id="65" w:author="Yoram" w:date="2022-04-06T11:05:00Z">
+            <w:ins w:id="70" w:author="Yoram" w:date="2022-04-06T11:05:00Z">
               <w:r>
                 <w:rPr>
                   <w:rFonts w:ascii="Arial" w:hAnsi="Arial" w:cs="Arial" w:hint="cs"/>
@@ -3780,7 +3941,7 @@
                 <w:sz w:val="24"/>
                 <w:szCs w:val="24"/>
                 <w:rtl/>
-                <w:rPrChange w:id="66" w:author="Yoram" w:date="2022-04-06T11:04:00Z">
+                <w:rPrChange w:id="71" w:author="Yoram" w:date="2022-04-06T11:04:00Z">
                   <w:rPr>
                     <w:rtl/>
                   </w:rPr>
@@ -3902,7 +4063,7 @@
           <w:highlight w:val="yellow"/>
           <w:u w:val="single"/>
           <w:rtl/>
-          <w:rPrChange w:id="67" w:author="Yoram" w:date="2022-04-06T11:07:00Z">
+          <w:rPrChange w:id="72" w:author="Yoram" w:date="2022-04-06T11:07:00Z">
             <w:rPr>
               <w:rFonts w:ascii="Arial" w:hAnsi="Arial" w:cs="Arial"/>
               <w:sz w:val="24"/>
@@ -3971,7 +4132,7 @@
           <w:szCs w:val="24"/>
         </w:rPr>
       </w:pPr>
-      <w:commentRangeStart w:id="68"/>
+      <w:commentRangeStart w:id="73"/>
       <w:r>
         <w:rPr>
           <w:rFonts w:ascii="Arial" w:hAnsi="Arial" w:cs="Arial" w:hint="cs"/>
@@ -4018,7 +4179,7 @@
           </mc:Choice>
           <mc:Fallback>
             <w:pict>
-              <v:shapetype w14:anchorId="4DD388B3" id="_x0000_t75" coordsize="21600,21600" o:spt="75" o:preferrelative="t" path="m@4@5l@4@11@9@11@9@5xe" filled="f" stroked="f">
+              <v:shapetype w14:anchorId="37B50DDF" id="_x0000_t75" coordsize="21600,21600" o:spt="75" o:preferrelative="t" path="m@4@5l@4@11@9@11@9@5xe" filled="f" stroked="f">
                 <v:stroke joinstyle="miter"/>
                 <v:formulas>
                   <v:f eqn="if lineDrawn pixelLineWidth 0"/>
@@ -4056,13 +4217,13 @@
         </w:rPr>
         <w:t xml:space="preserve">פרוט </w:t>
       </w:r>
-      <w:commentRangeEnd w:id="68"/>
+      <w:commentRangeEnd w:id="73"/>
       <w:r>
         <w:rPr>
           <w:rStyle w:val="a9"/>
           <w:rtl/>
         </w:rPr>
-        <w:commentReference w:id="68"/>
+        <w:commentReference w:id="73"/>
       </w:r>
       <w:r>
         <w:rPr>
@@ -4104,7 +4265,7 @@
         </w:rPr>
         <w:t>___</w:t>
       </w:r>
-      <w:del w:id="69" w:author="Eliachar Feig" w:date="2022-04-06T13:22:00Z">
+      <w:del w:id="74" w:author="Eliachar Feig" w:date="2022-04-06T13:22:00Z">
         <w:r>
           <w:rPr>
             <w:rFonts w:ascii="Arial" w:hAnsi="Arial" w:cs="Arial" w:hint="cs"/>
@@ -4117,7 +4278,7 @@
           <w:delText>1</w:delText>
         </w:r>
       </w:del>
-      <w:ins w:id="70" w:author="Eliachar Feig" w:date="2022-04-06T13:22:00Z">
+      <w:ins w:id="75" w:author="Eliachar Feig" w:date="2022-04-06T13:22:00Z">
         <w:r>
           <w:rPr>
             <w:rFonts w:ascii="Arial" w:hAnsi="Arial" w:cs="Arial" w:hint="cs"/>
@@ -4180,7 +4341,7 @@
         </w:rPr>
         <w:t>___</w:t>
       </w:r>
-      <w:del w:id="71" w:author="Eliachar Feig" w:date="2022-04-06T13:22:00Z">
+      <w:del w:id="76" w:author="Eliachar Feig" w:date="2022-04-06T13:22:00Z">
         <w:r>
           <w:rPr>
             <w:rFonts w:ascii="Arial" w:hAnsi="Arial" w:cs="Arial" w:hint="cs"/>
@@ -4193,7 +4354,7 @@
           <w:delText>1</w:delText>
         </w:r>
       </w:del>
-      <w:ins w:id="72" w:author="Eliachar Feig" w:date="2022-04-06T13:22:00Z">
+      <w:ins w:id="77" w:author="Eliachar Feig" w:date="2022-04-06T13:22:00Z">
         <w:r>
           <w:rPr>
             <w:rFonts w:ascii="Arial" w:hAnsi="Arial" w:cs="Arial" w:hint="cs"/>
@@ -4246,7 +4407,7 @@
         </w:rPr>
         <w:t>__</w:t>
       </w:r>
-      <w:del w:id="73" w:author="Eliachar Feig" w:date="2022-04-06T13:22:00Z">
+      <w:del w:id="78" w:author="Eliachar Feig" w:date="2022-04-06T13:22:00Z">
         <w:r>
           <w:rPr>
             <w:rFonts w:ascii="Arial" w:hAnsi="Arial" w:cs="Arial" w:hint="cs"/>
@@ -4259,7 +4420,7 @@
           <w:delText>1</w:delText>
         </w:r>
       </w:del>
-      <w:ins w:id="74" w:author="Eliachar Feig" w:date="2022-04-06T13:22:00Z">
+      <w:ins w:id="79" w:author="Eliachar Feig" w:date="2022-04-06T13:22:00Z">
         <w:r>
           <w:rPr>
             <w:rFonts w:ascii="Arial" w:hAnsi="Arial" w:cs="Arial" w:hint="cs"/>
@@ -5652,7 +5813,7 @@
                 </mc:Choice>
                 <mc:Fallback>
                   <w:pict>
-                    <v:shape w14:anchorId="4991AB47" id="Freeform: Shape 3" o:spid="_x0000_s1026" style="position:absolute;left:0;text-align:left;margin-left:48.3pt;margin-top:4.55pt;width:128.25pt;height:35.95pt;z-index:251676672;visibility:visible;mso-wrap-style:square;mso-wrap-distance-left:9pt;mso-wrap-distance-top:0;mso-wrap-distance-right:9pt;mso-wrap-distance-bottom:0;mso-position-horizontal:absolute;mso-position-horizontal-relative:text;mso-position-vertical:absolute;mso-position-vertical-relative:text;v-text-anchor:middle" coordsize="1628775,456657" o:gfxdata="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" path="m828675,c772805,119722,738187,185740,695325,314325v-9257,27770,-11950,57327,-19050,85725c673840,409790,656821,430114,666750,428625v68576,-10286,133350,-38100,200025,-57150c902644,335606,971550,292258,971550,228600v,-11448,-9043,-23016,-19050,-28575c932294,188800,908050,187325,885825,180975v-72066,24022,-93542,20599,28575,171450c924780,365248,1055665,400951,1085850,409575v-143228,4939,-409222,20461,-552450,c510735,406337,495300,384175,476250,371475,451881,337359,396272,281865,419100,228600v11531,-26905,44450,-38100,66675,-57150c568325,180975,654592,173747,733425,200025v19287,6429,-27355,36541,-47625,38100c624442,242845,439592,211970,361950,200025v-3458,16139,-60212,194809,-9525,228600c373724,442824,356764,377492,361950,352425,406916,135091,364609,197366,466725,95250v27395,41092,107480,126877,-9525,171450c346781,308764,222022,290144,104775,304800,69552,309203,34925,317500,,323850,684851,545964,239598,458970,1400175,285750v76405,-11404,228600,-38100,228600,-38100e" filled="f" strokecolor="#1f3763 [1604]" strokeweight="1pt">
+                    <v:shape w14:anchorId="70A00DB4" id="Freeform: Shape 3" o:spid="_x0000_s1026" style="position:absolute;left:0;text-align:left;margin-left:48.3pt;margin-top:4.55pt;width:128.25pt;height:35.95pt;z-index:251676672;visibility:visible;mso-wrap-style:square;mso-wrap-distance-left:9pt;mso-wrap-distance-top:0;mso-wrap-distance-right:9pt;mso-wrap-distance-bottom:0;mso-position-horizontal:absolute;mso-position-horizontal-relative:text;mso-position-vertical:absolute;mso-position-vertical-relative:text;v-text-anchor:middle" coordsize="1628775,456657" o:gfxdata="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" path="m828675,c772805,119722,738187,185740,695325,314325v-9257,27770,-11950,57327,-19050,85725c673840,409790,656821,430114,666750,428625v68576,-10286,133350,-38100,200025,-57150c902644,335606,971550,292258,971550,228600v,-11448,-9043,-23016,-19050,-28575c932294,188800,908050,187325,885825,180975v-72066,24022,-93542,20599,28575,171450c924780,365248,1055665,400951,1085850,409575v-143228,4939,-409222,20461,-552450,c510735,406337,495300,384175,476250,371475,451881,337359,396272,281865,419100,228600v11531,-26905,44450,-38100,66675,-57150c568325,180975,654592,173747,733425,200025v19287,6429,-27355,36541,-47625,38100c624442,242845,439592,211970,361950,200025v-3458,16139,-60212,194809,-9525,228600c373724,442824,356764,377492,361950,352425,406916,135091,364609,197366,466725,95250v27395,41092,107480,126877,-9525,171450c346781,308764,222022,290144,104775,304800,69552,309203,34925,317500,,323850,684851,545964,239598,458970,1400175,285750v76405,-11404,228600,-38100,228600,-38100e" filled="f" strokecolor="#1f3763 [1604]" strokeweight="1pt">
                       <v:stroke joinstyle="miter"/>
                       <v:path arrowok="t" o:connecttype="custom" o:connectlocs="828675,0;695325,314325;676275,400050;666750,428625;866775,371475;971550,228600;952500,200025;885825,180975;914400,352425;1085850,409575;533400,409575;476250,371475;419100,228600;485775,171450;733425,200025;685800,238125;361950,200025;352425,428625;361950,352425;466725,95250;457200,266700;104775,304800;0,323850;1400175,285750;1628775,247650" o:connectangles="0,0,0,0,0,0,0,0,0,0,0,0,0,0,0,0,0,0,0,0,0,0,0,0,0"/>
                     </v:shape>
@@ -5805,7 +5966,7 @@
                 </mc:Choice>
                 <mc:Fallback>
                   <w:pict>
-                    <v:shape w14:anchorId="0E5081F9" id="דיו 21" o:spid="_x0000_s1026" type="#_x0000_t75" style="position:absolute;left:0;text-align:left;margin-left:113pt;margin-top:-16.6pt;width:50.5pt;height:76.4pt;z-index:251660288;visibility:visible;mso-wrap-style:square;mso-wrap-distance-left:9pt;mso-wrap-distance-top:0;mso-wrap-distance-right:9pt;mso-wrap-distance-bottom:0;mso-position-horizontal:absolute;mso-position-horizontal-relative:text;mso-position-vertical:absolute;mso-position-vertical-relative:text" o:gfxdata="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">
+                    <v:shape w14:anchorId="17BD6404" id="דיו 21" o:spid="_x0000_s1026" type="#_x0000_t75" style="position:absolute;left:0;text-align:left;margin-left:113pt;margin-top:-16.6pt;width:50.5pt;height:76.4pt;z-index:251660288;visibility:visible;mso-wrap-style:square;mso-wrap-distance-left:9pt;mso-wrap-distance-top:0;mso-wrap-distance-right:9pt;mso-wrap-distance-bottom:0;mso-position-horizontal:absolute;mso-position-horizontal-relative:text;mso-position-vertical:absolute;mso-position-vertical-relative:text" o:gfxdata="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">
                       <v:imagedata r:id="rId16" o:title=""/>
                     </v:shape>
                   </w:pict>
@@ -5952,7 +6113,7 @@
                 </mc:Choice>
                 <mc:Fallback>
                   <w:pict>
-                    <v:shape w14:anchorId="0496DBAE" id="דיו 87" o:spid="_x0000_s1026" type="#_x0000_t75" style="position:absolute;left:0;text-align:left;margin-left:85.25pt;margin-top:8.15pt;width:100.2pt;height:34.9pt;z-index:251675648;visibility:visible;mso-wrap-style:square;mso-wrap-distance-left:9pt;mso-wrap-distance-top:0;mso-wrap-distance-right:9pt;mso-wrap-distance-bottom:0;mso-position-horizontal:absolute;mso-position-horizontal-relative:text;mso-position-vertical:absolute;mso-position-vertical-relative:text" o:gfxdata="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">
+                    <v:shape w14:anchorId="2812BC75" id="דיו 87" o:spid="_x0000_s1026" type="#_x0000_t75" style="position:absolute;left:0;text-align:left;margin-left:85.25pt;margin-top:8.15pt;width:100.2pt;height:34.9pt;z-index:251675648;visibility:visible;mso-wrap-style:square;mso-wrap-distance-left:9pt;mso-wrap-distance-top:0;mso-wrap-distance-right:9pt;mso-wrap-distance-bottom:0;mso-position-horizontal:absolute;mso-position-horizontal-relative:text;mso-position-vertical:absolute;mso-position-vertical-relative:text" o:gfxdata="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">
                       <v:imagedata r:id="rId18" o:title=""/>
                     </v:shape>
                   </w:pict>
@@ -6698,7 +6859,7 @@
           <w:rtl/>
         </w:rPr>
       </w:pPr>
-      <w:commentRangeStart w:id="75"/>
+      <w:commentRangeStart w:id="80"/>
       <w:r>
         <w:rPr>
           <w:rFonts w:ascii="Arial" w:hAnsi="Arial" w:cs="Arial"/>
@@ -6708,13 +6869,13 @@
         </w:rPr>
         <w:t xml:space="preserve">משך </w:t>
       </w:r>
-      <w:commentRangeEnd w:id="75"/>
+      <w:commentRangeEnd w:id="80"/>
       <w:r>
         <w:rPr>
           <w:rStyle w:val="a9"/>
           <w:rtl/>
         </w:rPr>
-        <w:commentReference w:id="75"/>
+        <w:commentReference w:id="80"/>
       </w:r>
       <w:r>
         <w:rPr>
@@ -6746,7 +6907,7 @@
         </w:rPr>
         <w:t>_</w:t>
       </w:r>
-      <w:del w:id="76" w:author="Eliachar Feig" w:date="2022-04-06T13:25:00Z">
+      <w:del w:id="81" w:author="Eliachar Feig" w:date="2022-04-06T13:25:00Z">
         <w:r>
           <w:rPr>
             <w:rFonts w:ascii="Arial" w:hAnsi="Arial" w:cs="Arial" w:hint="cs"/>
@@ -6759,7 +6920,7 @@
           <w:delText>35</w:delText>
         </w:r>
       </w:del>
-      <w:ins w:id="77" w:author="Eliachar Feig" w:date="2022-04-06T13:25:00Z">
+      <w:ins w:id="82" w:author="Eliachar Feig" w:date="2022-04-10T20:35:00Z">
         <w:r>
           <w:rPr>
             <w:rFonts w:ascii="Arial" w:hAnsi="Arial" w:cs="Arial" w:hint="cs"/>
@@ -6769,7 +6930,20 @@
             <w:u w:val="single"/>
             <w:rtl/>
           </w:rPr>
-          <w:t>30דקות</w:t>
+          <w:t>20</w:t>
+        </w:r>
+      </w:ins>
+      <w:ins w:id="83" w:author="Eliachar Feig" w:date="2022-04-06T13:25:00Z">
+        <w:r>
+          <w:rPr>
+            <w:rFonts w:ascii="Arial" w:hAnsi="Arial" w:cs="Arial" w:hint="cs"/>
+            <w:sz w:val="24"/>
+            <w:szCs w:val="24"/>
+            <w:highlight w:val="yellow"/>
+            <w:u w:val="single"/>
+            <w:rtl/>
+          </w:rPr>
+          <w:t>דקות</w:t>
         </w:r>
       </w:ins>
       <w:r>
@@ -8014,6 +8188,7 @@
     <w:p>
       <w:pPr>
         <w:rPr>
+          <w:ins w:id="84" w:author="Eliachar Feig" w:date="2022-04-10T20:35:00Z"/>
           <w:rFonts w:ascii="Arial" w:hAnsi="Arial" w:cs="Arial"/>
           <w:b/>
           <w:bCs/>
@@ -8154,54 +8329,686 @@
         </w:rPr>
         <w:br/>
       </w:r>
-      <w:commentRangeStart w:id="78"/>
-      <w:r>
-        <w:rPr>
-          <w:rFonts w:ascii="Arial" w:hAnsi="Arial" w:cs="Arial" w:hint="cs"/>
-          <w:sz w:val="24"/>
-          <w:szCs w:val="24"/>
-          <w:rtl/>
-        </w:rPr>
-        <w:t>הינך</w:t>
-      </w:r>
-      <w:commentRangeEnd w:id="78"/>
-      <w:r>
-        <w:rPr>
-          <w:rStyle w:val="a9"/>
-          <w:rtl/>
-        </w:rPr>
-        <w:commentReference w:id="78"/>
-      </w:r>
-      <w:r>
-        <w:rPr>
-          <w:rFonts w:ascii="Arial" w:hAnsi="Arial" w:cs="Arial" w:hint="cs"/>
-          <w:sz w:val="24"/>
-          <w:szCs w:val="24"/>
-          <w:rtl/>
-        </w:rPr>
-        <w:t xml:space="preserve"> מוזמן להשתתף במחקר פרויקט גמר בנושא: "משחק אסטרטגיה רב משתתפים בזמן אמת"</w:t>
-      </w:r>
-      <w:r>
-        <w:rPr>
-          <w:rFonts w:ascii="Arial" w:hAnsi="Arial" w:cs="Arial" w:hint="cs"/>
-          <w:sz w:val="24"/>
-          <w:szCs w:val="24"/>
-          <w:rtl/>
-        </w:rPr>
-        <w:t xml:space="preserve">. </w:t>
-      </w:r>
-      <w:r>
-        <w:rPr>
-          <w:rFonts w:ascii="Arial" w:hAnsi="Arial" w:cs="Arial" w:hint="cs"/>
-          <w:b/>
-          <w:bCs/>
-          <w:color w:val="0000FF"/>
-          <w:sz w:val="24"/>
-          <w:szCs w:val="24"/>
-          <w:rtl/>
-        </w:rPr>
-        <w:t xml:space="preserve"> </w:t>
-      </w:r>
+      <w:commentRangeStart w:id="85"/>
+      <w:del w:id="86" w:author="Eliachar Feig" w:date="2022-04-10T20:37:00Z">
+        <w:r>
+          <w:rPr>
+            <w:rFonts w:ascii="Arial" w:hAnsi="Arial" w:cs="Arial" w:hint="cs"/>
+            <w:sz w:val="24"/>
+            <w:szCs w:val="24"/>
+            <w:rtl/>
+          </w:rPr>
+          <w:delText>הינך</w:delText>
+        </w:r>
+        <w:commentRangeEnd w:id="85"/>
+        <w:r>
+          <w:rPr>
+            <w:rStyle w:val="a9"/>
+            <w:rtl/>
+          </w:rPr>
+          <w:commentReference w:id="85"/>
+        </w:r>
+        <w:r>
+          <w:rPr>
+            <w:rFonts w:ascii="Arial" w:hAnsi="Arial" w:cs="Arial" w:hint="cs"/>
+            <w:sz w:val="24"/>
+            <w:szCs w:val="24"/>
+            <w:rtl/>
+          </w:rPr>
+          <w:delText xml:space="preserve"> מוזמן להשתתף במחקר פרויקט גמר בנושא: "משחק אסטרטגיה רב משתתפים בזמן אמת"</w:delText>
+        </w:r>
+        <w:r>
+          <w:rPr>
+            <w:rFonts w:ascii="Arial" w:hAnsi="Arial" w:cs="Arial" w:hint="cs"/>
+            <w:sz w:val="24"/>
+            <w:szCs w:val="24"/>
+            <w:rtl/>
+          </w:rPr>
+          <w:delText xml:space="preserve">. </w:delText>
+        </w:r>
+        <w:r>
+          <w:rPr>
+            <w:rFonts w:ascii="Arial" w:hAnsi="Arial" w:cs="Arial" w:hint="cs"/>
+            <w:b/>
+            <w:bCs/>
+            <w:color w:val="0000FF"/>
+            <w:sz w:val="24"/>
+            <w:szCs w:val="24"/>
+            <w:rtl/>
+          </w:rPr>
+          <w:delText xml:space="preserve"> </w:delText>
+        </w:r>
+      </w:del>
+    </w:p>
+    <w:p>
+      <w:pPr>
+        <w:rPr>
+          <w:ins w:id="87" w:author="Eliachar Feig" w:date="2022-04-10T20:37:00Z"/>
+          <w:rFonts w:ascii="Arial" w:hAnsi="Arial" w:cs="Arial"/>
+          <w:sz w:val="24"/>
+          <w:szCs w:val="24"/>
+          <w:rtl/>
+        </w:rPr>
+      </w:pPr>
+      <w:ins w:id="88" w:author="Eliachar Feig" w:date="2022-04-10T20:36:00Z">
+        <w:r>
+          <w:rPr>
+            <w:rFonts w:ascii="Arial" w:hAnsi="Arial" w:cs="Arial" w:hint="cs"/>
+            <w:sz w:val="24"/>
+            <w:szCs w:val="24"/>
+            <w:rtl/>
+            <w:rPrChange w:id="89" w:author="Eliachar Feig" w:date="2022-04-10T20:45:00Z">
+              <w:rPr>
+                <w:rFonts w:ascii="Arial" w:hAnsi="Arial" w:cs="Arial" w:hint="cs"/>
+                <w:b/>
+                <w:bCs/>
+                <w:color w:val="0000FF"/>
+                <w:sz w:val="24"/>
+                <w:szCs w:val="24"/>
+                <w:rtl/>
+              </w:rPr>
+            </w:rPrChange>
+          </w:rPr>
+          <w:t>שלום רב</w:t>
+        </w:r>
+        <w:r>
+          <w:rPr>
+            <w:rFonts w:ascii="Arial" w:hAnsi="Arial" w:cs="Arial" w:hint="cs"/>
+            <w:sz w:val="24"/>
+            <w:szCs w:val="24"/>
+            <w:rtl/>
+            <w:rPrChange w:id="90" w:author="Eliachar Feig" w:date="2022-04-10T20:45:00Z">
+              <w:rPr>
+                <w:rFonts w:ascii="Arial" w:hAnsi="Arial" w:cs="Arial" w:hint="cs"/>
+                <w:sz w:val="24"/>
+                <w:szCs w:val="24"/>
+                <w:u w:val="single"/>
+                <w:rtl/>
+              </w:rPr>
+            </w:rPrChange>
+          </w:rPr>
+          <w:t>,</w:t>
+        </w:r>
+      </w:ins>
+    </w:p>
+    <w:p>
+      <w:pPr>
+        <w:rPr>
+          <w:ins w:id="91" w:author="Eliachar Feig" w:date="2022-04-10T20:42:00Z"/>
+          <w:rFonts w:ascii="Arial" w:hAnsi="Arial" w:cs="Arial"/>
+          <w:sz w:val="24"/>
+          <w:szCs w:val="24"/>
+          <w:rtl/>
+          <w:rPrChange w:id="92" w:author="Eliachar Feig" w:date="2022-04-10T20:45:00Z">
+            <w:rPr>
+              <w:ins w:id="93" w:author="Eliachar Feig" w:date="2022-04-10T20:42:00Z"/>
+              <w:rFonts w:ascii="Arial" w:hAnsi="Arial" w:cs="Arial"/>
+              <w:sz w:val="24"/>
+              <w:szCs w:val="24"/>
+              <w:rtl/>
+            </w:rPr>
+          </w:rPrChange>
+        </w:rPr>
+      </w:pPr>
+      <w:ins w:id="94" w:author="Eliachar Feig" w:date="2022-04-10T20:37:00Z">
+        <w:r>
+          <w:rPr>
+            <w:rFonts w:ascii="Arial" w:hAnsi="Arial" w:cs="Arial" w:hint="cs"/>
+            <w:b/>
+            <w:bCs/>
+            <w:color w:val="0000FF"/>
+            <w:sz w:val="24"/>
+            <w:szCs w:val="24"/>
+            <w:rtl/>
+          </w:rPr>
+          <w:t xml:space="preserve"> </w:t>
+        </w:r>
+      </w:ins>
+      <w:ins w:id="95" w:author="Eliachar Feig" w:date="2022-04-10T20:38:00Z">
+        <w:r>
+          <w:rPr>
+            <w:rFonts w:ascii="Arial" w:hAnsi="Arial" w:cs="Arial" w:hint="cs"/>
+            <w:color w:val="0000FF"/>
+            <w:sz w:val="24"/>
+            <w:szCs w:val="24"/>
+            <w:rtl/>
+            <w:rPrChange w:id="96" w:author="Eliachar Feig" w:date="2022-04-10T20:45:00Z">
+              <w:rPr>
+                <w:rFonts w:ascii="Arial" w:hAnsi="Arial" w:cs="Arial" w:hint="cs"/>
+                <w:b/>
+                <w:bCs/>
+                <w:color w:val="0000FF"/>
+                <w:sz w:val="24"/>
+                <w:szCs w:val="24"/>
+                <w:rtl/>
+              </w:rPr>
+            </w:rPrChange>
+          </w:rPr>
+          <w:t>אנו,</w:t>
+        </w:r>
+        <w:r>
+          <w:rPr>
+            <w:rFonts w:ascii="Arial" w:hAnsi="Arial" w:cs="Arial" w:hint="cs"/>
+            <w:b/>
+            <w:bCs/>
+            <w:color w:val="0000FF"/>
+            <w:sz w:val="24"/>
+            <w:szCs w:val="24"/>
+            <w:rtl/>
+          </w:rPr>
+          <w:t xml:space="preserve"> </w:t>
+        </w:r>
+      </w:ins>
+      <w:ins w:id="97" w:author="Eliachar Feig" w:date="2022-04-10T20:37:00Z">
+        <w:r>
+          <w:rPr>
+            <w:rFonts w:ascii="Arial" w:hAnsi="Arial" w:cs="Arial" w:hint="cs"/>
+            <w:sz w:val="24"/>
+            <w:szCs w:val="24"/>
+            <w:rtl/>
+            <w:rPrChange w:id="98" w:author="Eliachar Feig" w:date="2022-04-10T20:45:00Z">
+              <w:rPr>
+                <w:rFonts w:ascii="Arial" w:hAnsi="Arial" w:cs="Arial" w:hint="cs"/>
+                <w:sz w:val="24"/>
+                <w:szCs w:val="24"/>
+                <w:u w:val="single"/>
+                <w:rtl/>
+              </w:rPr>
+            </w:rPrChange>
+          </w:rPr>
+          <w:t xml:space="preserve">יוצרי </w:t>
+        </w:r>
+      </w:ins>
+      <w:ins w:id="99" w:author="Eliachar Feig" w:date="2022-04-10T20:45:00Z">
+        <w:r>
+          <w:rPr>
+            <w:rFonts w:ascii="Arial" w:hAnsi="Arial" w:cs="Arial" w:hint="cs"/>
+            <w:sz w:val="24"/>
+            <w:szCs w:val="24"/>
+            <w:rtl/>
+            <w:rPrChange w:id="100" w:author="Eliachar Feig" w:date="2022-04-10T20:45:00Z">
+              <w:rPr>
+                <w:rFonts w:ascii="Arial" w:hAnsi="Arial" w:cs="Arial" w:hint="cs"/>
+                <w:sz w:val="24"/>
+                <w:szCs w:val="24"/>
+                <w:u w:val="single"/>
+                <w:rtl/>
+              </w:rPr>
+            </w:rPrChange>
+          </w:rPr>
+          <w:t>הפרויקט</w:t>
+        </w:r>
+      </w:ins>
+      <w:ins w:id="101" w:author="Eliachar Feig" w:date="2022-04-10T20:37:00Z">
+        <w:r>
+          <w:rPr>
+            <w:rFonts w:ascii="Arial" w:hAnsi="Arial" w:cs="Arial" w:hint="cs"/>
+            <w:sz w:val="24"/>
+            <w:szCs w:val="24"/>
+            <w:rtl/>
+            <w:rPrChange w:id="102" w:author="Eliachar Feig" w:date="2022-04-10T20:45:00Z">
+              <w:rPr>
+                <w:rFonts w:ascii="Arial" w:hAnsi="Arial" w:cs="Arial" w:hint="cs"/>
+                <w:sz w:val="24"/>
+                <w:szCs w:val="24"/>
+                <w:u w:val="single"/>
+                <w:rtl/>
+              </w:rPr>
+            </w:rPrChange>
+          </w:rPr>
+          <w:t xml:space="preserve"> הם אלישר פייג וש</w:t>
+        </w:r>
+      </w:ins>
+      <w:ins w:id="103" w:author="Eliachar Feig" w:date="2022-04-10T20:38:00Z">
+        <w:r>
+          <w:rPr>
+            <w:rFonts w:ascii="Arial" w:hAnsi="Arial" w:cs="Arial" w:hint="cs"/>
+            <w:sz w:val="24"/>
+            <w:szCs w:val="24"/>
+            <w:rtl/>
+            <w:rPrChange w:id="104" w:author="Eliachar Feig" w:date="2022-04-10T20:45:00Z">
+              <w:rPr>
+                <w:rFonts w:ascii="Arial" w:hAnsi="Arial" w:cs="Arial" w:hint="cs"/>
+                <w:sz w:val="24"/>
+                <w:szCs w:val="24"/>
+                <w:u w:val="single"/>
+                <w:rtl/>
+              </w:rPr>
+            </w:rPrChange>
+          </w:rPr>
+          <w:t>משון פולק מהחוג למדעי המחשב</w:t>
+        </w:r>
+      </w:ins>
+      <w:ins w:id="105" w:author="Eliachar Feig" w:date="2022-04-10T20:39:00Z">
+        <w:r>
+          <w:rPr>
+            <w:rFonts w:ascii="Arial" w:hAnsi="Arial" w:cs="Arial" w:hint="cs"/>
+            <w:sz w:val="24"/>
+            <w:szCs w:val="24"/>
+            <w:rtl/>
+            <w:rPrChange w:id="106" w:author="Eliachar Feig" w:date="2022-04-10T20:45:00Z">
+              <w:rPr>
+                <w:rFonts w:ascii="Arial" w:hAnsi="Arial" w:cs="Arial" w:hint="cs"/>
+                <w:sz w:val="24"/>
+                <w:szCs w:val="24"/>
+                <w:u w:val="single"/>
+                <w:rtl/>
+              </w:rPr>
+            </w:rPrChange>
+          </w:rPr>
+          <w:t>, בחרנו במסגרת פרויקט הגמר</w:t>
+        </w:r>
+      </w:ins>
+      <w:ins w:id="107" w:author="Eliachar Feig" w:date="2022-04-10T20:38:00Z">
+        <w:r>
+          <w:rPr>
+            <w:rFonts w:ascii="Arial" w:hAnsi="Arial" w:cs="Arial" w:hint="cs"/>
+            <w:sz w:val="24"/>
+            <w:szCs w:val="24"/>
+            <w:rtl/>
+            <w:rPrChange w:id="108" w:author="Eliachar Feig" w:date="2022-04-10T20:45:00Z">
+              <w:rPr>
+                <w:rFonts w:ascii="Arial" w:hAnsi="Arial" w:cs="Arial" w:hint="cs"/>
+                <w:sz w:val="24"/>
+                <w:szCs w:val="24"/>
+                <w:u w:val="single"/>
+                <w:rtl/>
+              </w:rPr>
+            </w:rPrChange>
+          </w:rPr>
+          <w:t>,</w:t>
+        </w:r>
+      </w:ins>
+      <w:ins w:id="109" w:author="Eliachar Feig" w:date="2022-04-10T20:39:00Z">
+        <w:r>
+          <w:rPr>
+            <w:rFonts w:ascii="Arial" w:hAnsi="Arial" w:cs="Arial" w:hint="cs"/>
+            <w:sz w:val="24"/>
+            <w:szCs w:val="24"/>
+            <w:rtl/>
+            <w:rPrChange w:id="110" w:author="Eliachar Feig" w:date="2022-04-10T20:45:00Z">
+              <w:rPr>
+                <w:rFonts w:ascii="Arial" w:hAnsi="Arial" w:cs="Arial" w:hint="cs"/>
+                <w:sz w:val="24"/>
+                <w:szCs w:val="24"/>
+                <w:u w:val="single"/>
+                <w:rtl/>
+              </w:rPr>
+            </w:rPrChange>
+          </w:rPr>
+          <w:t xml:space="preserve"> ליצור </w:t>
+        </w:r>
+        <w:r>
+          <w:rPr>
+            <w:rFonts w:ascii="Arial" w:hAnsi="Arial" w:cs="Arial" w:hint="cs"/>
+            <w:sz w:val="24"/>
+            <w:szCs w:val="24"/>
+            <w:rtl/>
+          </w:rPr>
+          <w:t>"משחק אסטרטגיה רב משתתפים בזמן אמת".</w:t>
+        </w:r>
+      </w:ins>
+      <w:ins w:id="111" w:author="Eliachar Feig" w:date="2022-04-10T20:40:00Z">
+        <w:r>
+          <w:rPr>
+            <w:rFonts w:ascii="Arial" w:hAnsi="Arial" w:cs="Arial" w:hint="cs"/>
+            <w:sz w:val="24"/>
+            <w:szCs w:val="24"/>
+            <w:rtl/>
+            <w:rPrChange w:id="112" w:author="Eliachar Feig" w:date="2022-04-10T20:45:00Z">
+              <w:rPr>
+                <w:rFonts w:ascii="Arial" w:hAnsi="Arial" w:cs="Arial" w:hint="cs"/>
+                <w:sz w:val="24"/>
+                <w:szCs w:val="24"/>
+                <w:rtl/>
+              </w:rPr>
+            </w:rPrChange>
+          </w:rPr>
+          <w:t xml:space="preserve"> אנו,</w:t>
+        </w:r>
+      </w:ins>
+      <w:ins w:id="113" w:author="Eliachar Feig" w:date="2022-04-10T20:38:00Z">
+        <w:r>
+          <w:rPr>
+            <w:rFonts w:ascii="Arial" w:hAnsi="Arial" w:cs="Arial" w:hint="cs"/>
+            <w:sz w:val="24"/>
+            <w:szCs w:val="24"/>
+            <w:rtl/>
+            <w:rPrChange w:id="114" w:author="Eliachar Feig" w:date="2022-04-10T20:45:00Z">
+              <w:rPr>
+                <w:rFonts w:ascii="Arial" w:hAnsi="Arial" w:cs="Arial" w:hint="cs"/>
+                <w:sz w:val="24"/>
+                <w:szCs w:val="24"/>
+                <w:u w:val="single"/>
+                <w:rtl/>
+              </w:rPr>
+            </w:rPrChange>
+          </w:rPr>
+          <w:t xml:space="preserve"> </w:t>
+        </w:r>
+        <w:r>
+          <w:rPr>
+            <w:rFonts w:ascii="Arial" w:hAnsi="Arial" w:cs="Arial" w:hint="cs"/>
+            <w:sz w:val="24"/>
+            <w:szCs w:val="24"/>
+            <w:rtl/>
+          </w:rPr>
+          <w:t>מזמינים אותך</w:t>
+        </w:r>
+        <w:r>
+          <w:rPr>
+            <w:rFonts w:ascii="Arial" w:hAnsi="Arial" w:cs="Arial" w:hint="cs"/>
+            <w:sz w:val="24"/>
+            <w:szCs w:val="24"/>
+            <w:rtl/>
+          </w:rPr>
+          <w:t xml:space="preserve"> להשתתף במחקר פרויקט </w:t>
+        </w:r>
+      </w:ins>
+      <w:ins w:id="115" w:author="Eliachar Feig" w:date="2022-04-10T20:40:00Z">
+        <w:r>
+          <w:rPr>
+            <w:rFonts w:ascii="Arial" w:hAnsi="Arial" w:cs="Arial" w:hint="cs"/>
+            <w:sz w:val="24"/>
+            <w:szCs w:val="24"/>
+            <w:rtl/>
+            <w:rPrChange w:id="116" w:author="Eliachar Feig" w:date="2022-04-10T20:45:00Z">
+              <w:rPr>
+                <w:rFonts w:ascii="Arial" w:hAnsi="Arial" w:cs="Arial" w:hint="cs"/>
+                <w:sz w:val="24"/>
+                <w:szCs w:val="24"/>
+                <w:rtl/>
+              </w:rPr>
+            </w:rPrChange>
+          </w:rPr>
+          <w:t xml:space="preserve">הגמר אשר יכלול </w:t>
+        </w:r>
+      </w:ins>
+      <w:ins w:id="117" w:author="Eliachar Feig" w:date="2022-04-10T20:41:00Z">
+        <w:r>
+          <w:rPr>
+            <w:rFonts w:ascii="Arial" w:hAnsi="Arial" w:cs="Arial" w:hint="cs"/>
+            <w:sz w:val="24"/>
+            <w:szCs w:val="24"/>
+            <w:rtl/>
+            <w:rPrChange w:id="118" w:author="Eliachar Feig" w:date="2022-04-10T20:45:00Z">
+              <w:rPr>
+                <w:rFonts w:ascii="Arial" w:hAnsi="Arial" w:cs="Arial" w:hint="cs"/>
+                <w:sz w:val="24"/>
+                <w:szCs w:val="24"/>
+                <w:rtl/>
+              </w:rPr>
+            </w:rPrChange>
+          </w:rPr>
+          <w:t xml:space="preserve">משחק מול משתתפים נוספים מהחוג (בין 2 ל4). המשחק </w:t>
+        </w:r>
+      </w:ins>
+      <w:ins w:id="119" w:author="Eliachar Feig" w:date="2022-04-10T20:42:00Z">
+        <w:r>
+          <w:rPr>
+            <w:rFonts w:ascii="Arial" w:hAnsi="Arial" w:cs="Arial" w:hint="cs"/>
+            <w:sz w:val="24"/>
+            <w:szCs w:val="24"/>
+            <w:rtl/>
+            <w:rPrChange w:id="120" w:author="Eliachar Feig" w:date="2022-04-10T20:45:00Z">
+              <w:rPr>
+                <w:rFonts w:ascii="Arial" w:hAnsi="Arial" w:cs="Arial" w:hint="cs"/>
+                <w:sz w:val="24"/>
+                <w:szCs w:val="24"/>
+                <w:rtl/>
+              </w:rPr>
+            </w:rPrChange>
+          </w:rPr>
+          <w:t>יהיה לכל היותר 20 דקות ובסופו סקר קצר בנוגע לחוויית המשחק</w:t>
+        </w:r>
+        <w:r>
+          <w:rPr>
+            <w:rFonts w:ascii="Arial" w:hAnsi="Arial" w:cs="Arial" w:hint="cs"/>
+            <w:sz w:val="24"/>
+            <w:szCs w:val="24"/>
+            <w:rtl/>
+            <w:rPrChange w:id="121" w:author="Eliachar Feig" w:date="2022-04-10T20:45:00Z">
+              <w:rPr>
+                <w:rFonts w:ascii="Arial" w:hAnsi="Arial" w:cs="Arial" w:hint="cs"/>
+                <w:sz w:val="24"/>
+                <w:szCs w:val="24"/>
+                <w:rtl/>
+              </w:rPr>
+            </w:rPrChange>
+          </w:rPr>
+          <w:t xml:space="preserve">. </w:t>
+        </w:r>
+      </w:ins>
+      <w:ins w:id="122" w:author="Eliachar Feig" w:date="2022-04-10T20:44:00Z">
+        <w:r>
+          <w:rPr>
+            <w:rFonts w:ascii="Arial" w:hAnsi="Arial" w:cs="Arial" w:hint="cs"/>
+            <w:sz w:val="24"/>
+            <w:szCs w:val="24"/>
+            <w:rtl/>
+            <w:rPrChange w:id="123" w:author="Eliachar Feig" w:date="2022-04-10T20:45:00Z">
+              <w:rPr>
+                <w:rFonts w:ascii="Arial" w:hAnsi="Arial" w:cs="Arial" w:hint="cs"/>
+                <w:sz w:val="24"/>
+                <w:szCs w:val="24"/>
+                <w:rtl/>
+              </w:rPr>
+            </w:rPrChange>
+          </w:rPr>
+          <w:t xml:space="preserve">המשחק הוא קליל ומיועד לכלל </w:t>
+        </w:r>
+      </w:ins>
+      <w:ins w:id="124" w:author="Eliachar Feig" w:date="2022-04-10T20:45:00Z">
+        <w:r>
+          <w:rPr>
+            <w:rFonts w:ascii="Arial" w:hAnsi="Arial" w:cs="Arial" w:hint="cs"/>
+            <w:sz w:val="24"/>
+            <w:szCs w:val="24"/>
+            <w:rtl/>
+            <w:rPrChange w:id="125" w:author="Eliachar Feig" w:date="2022-04-10T20:45:00Z">
+              <w:rPr>
+                <w:rFonts w:ascii="Arial" w:hAnsi="Arial" w:cs="Arial" w:hint="cs"/>
+                <w:sz w:val="24"/>
+                <w:szCs w:val="24"/>
+                <w:rtl/>
+              </w:rPr>
+            </w:rPrChange>
+          </w:rPr>
+          <w:t>האוכלוסיי</w:t>
+        </w:r>
+        <w:r>
+          <w:rPr>
+            <w:rFonts w:ascii="Arial" w:hAnsi="Arial" w:cs="Arial" w:hint="eastAsia"/>
+            <w:sz w:val="24"/>
+            <w:szCs w:val="24"/>
+            <w:rtl/>
+            <w:rPrChange w:id="126" w:author="Eliachar Feig" w:date="2022-04-10T20:45:00Z">
+              <w:rPr>
+                <w:rFonts w:ascii="Arial" w:hAnsi="Arial" w:cs="Arial" w:hint="eastAsia"/>
+                <w:sz w:val="24"/>
+                <w:szCs w:val="24"/>
+                <w:rtl/>
+              </w:rPr>
+            </w:rPrChange>
+          </w:rPr>
+          <w:t>ה</w:t>
+        </w:r>
+      </w:ins>
+      <w:ins w:id="127" w:author="Eliachar Feig" w:date="2022-04-10T20:44:00Z">
+        <w:r>
+          <w:rPr>
+            <w:rFonts w:ascii="Arial" w:hAnsi="Arial" w:cs="Arial" w:hint="cs"/>
+            <w:sz w:val="24"/>
+            <w:szCs w:val="24"/>
+            <w:rtl/>
+            <w:rPrChange w:id="128" w:author="Eliachar Feig" w:date="2022-04-10T20:45:00Z">
+              <w:rPr>
+                <w:rFonts w:ascii="Arial" w:hAnsi="Arial" w:cs="Arial" w:hint="cs"/>
+                <w:sz w:val="24"/>
+                <w:szCs w:val="24"/>
+                <w:rtl/>
+              </w:rPr>
+            </w:rPrChange>
+          </w:rPr>
+          <w:t xml:space="preserve"> ו</w:t>
+        </w:r>
+      </w:ins>
+      <w:ins w:id="129" w:author="Eliachar Feig" w:date="2022-04-10T20:43:00Z">
+        <w:r>
+          <w:rPr>
+            <w:rFonts w:ascii="Arial" w:hAnsi="Arial" w:cs="Arial" w:hint="cs"/>
+            <w:sz w:val="24"/>
+            <w:szCs w:val="24"/>
+            <w:rtl/>
+            <w:rPrChange w:id="130" w:author="Eliachar Feig" w:date="2022-04-10T20:45:00Z">
+              <w:rPr>
+                <w:rFonts w:ascii="Arial" w:hAnsi="Arial" w:cs="Arial" w:hint="cs"/>
+                <w:sz w:val="24"/>
+                <w:szCs w:val="24"/>
+                <w:rtl/>
+              </w:rPr>
+            </w:rPrChange>
+          </w:rPr>
+          <w:t>יינתן הסבר קצר על המש</w:t>
+        </w:r>
+      </w:ins>
+      <w:ins w:id="131" w:author="Eliachar Feig" w:date="2022-04-10T20:44:00Z">
+        <w:r>
+          <w:rPr>
+            <w:rFonts w:ascii="Arial" w:hAnsi="Arial" w:cs="Arial" w:hint="cs"/>
+            <w:sz w:val="24"/>
+            <w:szCs w:val="24"/>
+            <w:rtl/>
+            <w:rPrChange w:id="132" w:author="Eliachar Feig" w:date="2022-04-10T20:45:00Z">
+              <w:rPr>
+                <w:rFonts w:ascii="Arial" w:hAnsi="Arial" w:cs="Arial" w:hint="cs"/>
+                <w:sz w:val="24"/>
+                <w:szCs w:val="24"/>
+                <w:rtl/>
+              </w:rPr>
+            </w:rPrChange>
+          </w:rPr>
+          <w:t>חק לפני השימוש.</w:t>
+        </w:r>
+      </w:ins>
+    </w:p>
+    <w:p>
+      <w:pPr>
+        <w:rPr>
+          <w:ins w:id="133" w:author="Eliachar Feig" w:date="2022-04-10T20:43:00Z"/>
+          <w:rFonts w:ascii="Arial" w:hAnsi="Arial" w:cs="Arial"/>
+          <w:sz w:val="24"/>
+          <w:szCs w:val="24"/>
+          <w:rtl/>
+          <w:rPrChange w:id="134" w:author="Eliachar Feig" w:date="2022-04-10T20:45:00Z">
+            <w:rPr>
+              <w:ins w:id="135" w:author="Eliachar Feig" w:date="2022-04-10T20:43:00Z"/>
+              <w:rFonts w:ascii="Arial" w:hAnsi="Arial" w:cs="Arial"/>
+              <w:sz w:val="24"/>
+              <w:szCs w:val="24"/>
+              <w:rtl/>
+            </w:rPr>
+          </w:rPrChange>
+        </w:rPr>
+      </w:pPr>
+      <w:ins w:id="136" w:author="Eliachar Feig" w:date="2022-04-10T20:42:00Z">
+        <w:r>
+          <w:rPr>
+            <w:rFonts w:ascii="Arial" w:hAnsi="Arial" w:cs="Arial" w:hint="cs"/>
+            <w:sz w:val="24"/>
+            <w:szCs w:val="24"/>
+            <w:rtl/>
+            <w:rPrChange w:id="137" w:author="Eliachar Feig" w:date="2022-04-10T20:45:00Z">
+              <w:rPr>
+                <w:rFonts w:ascii="Arial" w:hAnsi="Arial" w:cs="Arial" w:hint="cs"/>
+                <w:sz w:val="24"/>
+                <w:szCs w:val="24"/>
+                <w:rtl/>
+              </w:rPr>
+            </w:rPrChange>
+          </w:rPr>
+          <w:t>מקווה שתהנה</w:t>
+        </w:r>
+      </w:ins>
+      <w:ins w:id="138" w:author="Eliachar Feig" w:date="2022-04-10T20:43:00Z">
+        <w:r>
+          <w:rPr>
+            <w:rFonts w:ascii="Arial" w:hAnsi="Arial" w:cs="Arial" w:hint="cs"/>
+            <w:sz w:val="24"/>
+            <w:szCs w:val="24"/>
+            <w:rtl/>
+            <w:rPrChange w:id="139" w:author="Eliachar Feig" w:date="2022-04-10T20:45:00Z">
+              <w:rPr>
+                <w:rFonts w:ascii="Arial" w:hAnsi="Arial" w:cs="Arial" w:hint="cs"/>
+                <w:sz w:val="24"/>
+                <w:szCs w:val="24"/>
+                <w:rtl/>
+              </w:rPr>
+            </w:rPrChange>
+          </w:rPr>
+          <w:t xml:space="preserve">/י, </w:t>
+        </w:r>
+      </w:ins>
+    </w:p>
+    <w:p>
+      <w:pPr>
+        <w:rPr>
+          <w:rFonts w:ascii="Arial" w:hAnsi="Arial" w:cs="Arial"/>
+          <w:sz w:val="24"/>
+          <w:szCs w:val="24"/>
+          <w:rtl/>
+          <w:rPrChange w:id="140" w:author="Eliachar Feig" w:date="2022-04-10T20:45:00Z">
+            <w:rPr>
+              <w:rFonts w:ascii="Arial" w:hAnsi="Arial" w:cs="Arial"/>
+              <w:b/>
+              <w:bCs/>
+              <w:color w:val="0000FF"/>
+              <w:sz w:val="24"/>
+              <w:szCs w:val="24"/>
+              <w:rtl/>
+            </w:rPr>
+          </w:rPrChange>
+        </w:rPr>
+      </w:pPr>
+      <w:ins w:id="141" w:author="Eliachar Feig" w:date="2022-04-10T20:43:00Z">
+        <w:r>
+          <w:rPr>
+            <w:rFonts w:ascii="Arial" w:hAnsi="Arial" w:cs="Arial" w:hint="cs"/>
+            <w:sz w:val="24"/>
+            <w:szCs w:val="24"/>
+            <w:rtl/>
+            <w:rPrChange w:id="142" w:author="Eliachar Feig" w:date="2022-04-10T20:45:00Z">
+              <w:rPr>
+                <w:rFonts w:ascii="Arial" w:hAnsi="Arial" w:cs="Arial" w:hint="cs"/>
+                <w:sz w:val="24"/>
+                <w:szCs w:val="24"/>
+                <w:rtl/>
+              </w:rPr>
+            </w:rPrChange>
+          </w:rPr>
+          <w:t>תודה מראש על ההשתתפות</w:t>
+        </w:r>
+      </w:ins>
+      <w:ins w:id="143" w:author="Eliachar Feig" w:date="2022-04-10T20:44:00Z">
+        <w:r>
+          <w:rPr>
+            <w:rFonts w:ascii="Arial" w:hAnsi="Arial" w:cs="Arial" w:hint="cs"/>
+            <w:sz w:val="24"/>
+            <w:szCs w:val="24"/>
+            <w:rtl/>
+            <w:rPrChange w:id="144" w:author="Eliachar Feig" w:date="2022-04-10T20:45:00Z">
+              <w:rPr>
+                <w:rFonts w:ascii="Arial" w:hAnsi="Arial" w:cs="Arial" w:hint="cs"/>
+                <w:sz w:val="24"/>
+                <w:szCs w:val="24"/>
+                <w:u w:val="single"/>
+                <w:rtl/>
+              </w:rPr>
+            </w:rPrChange>
+          </w:rPr>
+          <w:t>.</w:t>
+        </w:r>
+      </w:ins>
     </w:p>
     <w:p>
       <w:pPr>
@@ -8838,7 +9645,6 @@
           <w:szCs w:val="32"/>
           <w:rtl/>
         </w:rPr>
-        <w:lastRenderedPageBreak/>
         <w:t>שאלון סקר על השתתפות במחקר</w:t>
       </w:r>
     </w:p>
@@ -10145,6 +10951,7 @@
           <w:szCs w:val="24"/>
           <w:rtl/>
         </w:rPr>
+        <w:lastRenderedPageBreak/>
         <w:t xml:space="preserve"> אם כן, פרט: </w:t>
       </w:r>
       <w:r>
@@ -10569,7 +11376,7 @@
       </w:r>
     </w:p>
   </w:comment>
-  <w:comment w:id="12" w:author="Yoram" w:date="2022-04-06T10:58:00Z" w:initials="Y">
+  <w:comment w:id="15" w:author="Yoram" w:date="2022-04-06T10:58:00Z" w:initials="Y">
     <w:p>
       <w:pPr>
         <w:pStyle w:val="aa"/>
@@ -10646,7 +11453,7 @@
       </w:r>
     </w:p>
   </w:comment>
-  <w:comment w:id="13" w:author="Yoram" w:date="2022-04-06T11:00:00Z" w:initials="Y">
+  <w:comment w:id="21" w:author="Yoram" w:date="2022-04-06T11:00:00Z" w:initials="Y">
     <w:p>
       <w:pPr>
         <w:pStyle w:val="aa"/>
@@ -10747,7 +11554,7 @@
       </w:r>
     </w:p>
   </w:comment>
-  <w:comment w:id="20" w:author="Yoram" w:date="2022-04-06T11:01:00Z" w:initials="Y">
+  <w:comment w:id="29" w:author="Yoram" w:date="2022-04-06T11:01:00Z" w:initials="Y">
     <w:p>
       <w:pPr>
         <w:pStyle w:val="aa"/>
@@ -10774,27 +11581,7 @@
       </w:r>
     </w:p>
   </w:comment>
-  <w:comment w:id="25" w:author="Eliachar Feig" w:date="2022-04-06T13:18:00Z" w:initials="EF">
-    <w:p>
-      <w:pPr>
-        <w:pStyle w:val="aa"/>
-      </w:pPr>
-      <w:r>
-        <w:rPr>
-          <w:rStyle w:val="a9"/>
-        </w:rPr>
-        <w:annotationRef/>
-      </w:r>
-      <w:r>
-        <w:rPr>
-          <w:rFonts w:hint="cs"/>
-          <w:rtl/>
-        </w:rPr>
-        <w:t>כן זו טעות, משך הזמן הוא לכל היותר 30 דקות</w:t>
-      </w:r>
-    </w:p>
-  </w:comment>
-  <w:comment w:id="21" w:author="Yoram" w:date="2022-04-06T11:02:00Z" w:initials="Y">
+  <w:comment w:id="30" w:author="Yoram" w:date="2022-04-06T11:02:00Z" w:initials="Y">
     <w:p>
       <w:pPr>
         <w:pStyle w:val="aa"/>
@@ -10840,7 +11627,7 @@
       </w:r>
     </w:p>
   </w:comment>
-  <w:comment w:id="68" w:author="Yoram" w:date="2022-04-06T11:06:00Z" w:initials="Y">
+  <w:comment w:id="73" w:author="Yoram" w:date="2022-04-06T11:06:00Z" w:initials="Y">
     <w:p>
       <w:pPr>
         <w:pStyle w:val="aa"/>
@@ -10886,7 +11673,7 @@
       </w:r>
     </w:p>
   </w:comment>
-  <w:comment w:id="75" w:author="Yoram" w:date="2022-04-06T11:07:00Z" w:initials="Y">
+  <w:comment w:id="80" w:author="Yoram" w:date="2022-04-06T11:07:00Z" w:initials="Y">
     <w:p>
       <w:pPr>
         <w:pStyle w:val="aa"/>
@@ -10913,7 +11700,7 @@
       </w:r>
     </w:p>
   </w:comment>
-  <w:comment w:id="78" w:author="Yoram" w:date="2022-04-06T11:08:00Z" w:initials="Y">
+  <w:comment w:id="85" w:author="Yoram" w:date="2022-04-06T11:08:00Z" w:initials="Y">
     <w:p>
       <w:pPr>
         <w:pStyle w:val="aa"/>
@@ -10989,7 +11776,6 @@
   <w15:commentEx w15:paraId="62C7CCE4" w15:done="0"/>
   <w15:commentEx w15:paraId="0485BBCC" w15:done="0"/>
   <w15:commentEx w15:paraId="08A29AAE" w15:done="0"/>
-  <w15:commentEx w15:paraId="2F7F8FA1" w15:done="0"/>
   <w15:commentEx w15:paraId="47822E19" w15:done="0"/>
   <w15:commentEx w15:paraId="0A0AA23A" w15:done="0"/>
   <w15:commentEx w15:paraId="592790F5" w15:done="0"/>
@@ -11005,7 +11791,6 @@
   <w16cex:commentExtensible w16cex:durableId="25F7F0E9" w16cex:dateUtc="2022-04-06T07:58:00Z"/>
   <w16cex:commentExtensible w16cex:durableId="25F7F142" w16cex:dateUtc="2022-04-06T08:00:00Z"/>
   <w16cex:commentExtensible w16cex:durableId="25F7F18A" w16cex:dateUtc="2022-04-06T08:01:00Z"/>
-  <w16cex:commentExtensible w16cex:durableId="25F811A5" w16cex:dateUtc="2022-04-06T10:18:00Z"/>
   <w16cex:commentExtensible w16cex:durableId="25F7F1B9" w16cex:dateUtc="2022-04-06T08:02:00Z"/>
   <w16cex:commentExtensible w16cex:durableId="25F7F2B9" w16cex:dateUtc="2022-04-06T08:06:00Z"/>
   <w16cex:commentExtensible w16cex:durableId="25F7F302" w16cex:dateUtc="2022-04-06T08:07:00Z"/>
@@ -11021,7 +11806,6 @@
   <w16cid:commentId w16cid:paraId="62C7CCE4" w16cid:durableId="25F7F0E9"/>
   <w16cid:commentId w16cid:paraId="0485BBCC" w16cid:durableId="25F7F142"/>
   <w16cid:commentId w16cid:paraId="08A29AAE" w16cid:durableId="25F7F18A"/>
-  <w16cid:commentId w16cid:paraId="2F7F8FA1" w16cid:durableId="25F811A5"/>
   <w16cid:commentId w16cid:paraId="47822E19" w16cid:durableId="25F7F1B9"/>
   <w16cid:commentId w16cid:paraId="0A0AA23A" w16cid:durableId="25F7F2B9"/>
   <w16cid:commentId w16cid:paraId="592790F5" w16cid:durableId="25F7F302"/>

</xml_diff>